<commit_message>
experiencia com o meu irmao
</commit_message>
<xml_diff>
--- a/Teste com Users/Guião.docx
+++ b/Teste com Users/Guião.docx
@@ -76,10 +76,7 @@
         <w:t xml:space="preserve"> </w:t>
       </w:r>
       <w:r>
-        <w:t>A duração do teste</w:t>
-      </w:r>
-      <w:r>
-        <w:t xml:space="preserve">, em ambos os locais </w:t>
+        <w:t xml:space="preserve">A duração do teste, em ambos os locais </w:t>
       </w:r>
       <w:r>
         <w:t>não excede os 10 minutos.</w:t>
@@ -204,7 +201,13 @@
         <w:t xml:space="preserve"> Os dados </w:t>
       </w:r>
       <w:r>
-        <w:t>guardados são apenas para termos estatísticos.</w:t>
+        <w:t xml:space="preserve">guardados são apenas para </w:t>
+      </w:r>
+      <w:r>
+        <w:t>fins</w:t>
+      </w:r>
+      <w:r>
+        <w:t xml:space="preserve"> estatísticos.</w:t>
       </w:r>
     </w:p>
     <w:p>
@@ -391,7 +394,7 @@
         <w:t xml:space="preserve">, tendo cada um uma tarefa especifica. A interação com o utilizador é apenas realizada pelo </w:t>
       </w:r>
       <w:r>
-        <w:t>elemento responsável pela coordenação do teste. Os outros elementos, estão a registar o</w:t>
+        <w:t>elemento responsável pela coordenação do teste. Os outros elementos estão a registar o</w:t>
       </w:r>
       <w:r>
         <w:t>s</w:t>
@@ -552,9 +555,6 @@
         <w:t>,</w:t>
       </w:r>
       <w:r>
-        <w:t xml:space="preserve"> em</w:t>
-      </w:r>
-      <w:r>
         <w:t xml:space="preserve"> pelo menos</w:t>
       </w:r>
       <w:r>
@@ -736,8 +736,16 @@
         <w:rPr>
           <w:u w:val="single"/>
         </w:rPr>
-        <w:t>15</w:t>
-      </w:r>
+        <w:t>1</w:t>
+      </w:r>
+      <w:r>
+        <w:rPr>
+          <w:u w:val="single"/>
+        </w:rPr>
+        <w:t>2</w:t>
+      </w:r>
+      <w:bookmarkStart w:id="0" w:name="_GoBack"/>
+      <w:bookmarkEnd w:id="0"/>
       <w:r>
         <w:rPr>
           <w:u w:val="single"/>
@@ -941,10 +949,7 @@
         <w:t>:</w:t>
       </w:r>
       <w:r>
-        <w:t xml:space="preserve"> </w:t>
-      </w:r>
-      <w:r>
-        <w:t xml:space="preserve">Pedir a localização ao </w:t>
+        <w:t xml:space="preserve"> Pedir a localização ao </w:t>
       </w:r>
       <w:r>
         <w:t xml:space="preserve">contacto </w:t>
@@ -1236,13 +1241,7 @@
                               <w:jc w:val="center"/>
                             </w:pPr>
                             <w:r>
-                              <w:t>1</w:t>
-                            </w:r>
-                            <w:r>
-                              <w:t>0</w:t>
-                            </w:r>
-                            <w:r>
-                              <w:t>-</w:t>
+                              <w:t>10-</w:t>
                             </w:r>
                           </w:p>
                           <w:p>
@@ -1253,10 +1252,7 @@
                             </w:pPr>
                             <w:proofErr w:type="gramStart"/>
                             <w:r>
-                              <w:t xml:space="preserve">Muito </w:t>
-                            </w:r>
-                            <w:r>
-                              <w:t>Fácil</w:t>
+                              <w:t>Muito Fácil</w:t>
                             </w:r>
                             <w:proofErr w:type="gramEnd"/>
                           </w:p>
@@ -1286,7 +1282,7 @@
                 <v:stroke joinstyle="miter"/>
                 <v:path gradientshapeok="t" o:connecttype="rect"/>
               </v:shapetype>
-              <v:shape id="Caixa de texto 35" o:spid="_x0000_s1026" type="#_x0000_t202" style="position:absolute;left:0;text-align:left;margin-left:329.4pt;margin-top:14.15pt;width:71.35pt;height:40.05pt;z-index:-251619328;visibility:visible;mso-wrap-style:square;mso-width-percent:0;mso-height-percent:0;mso-wrap-distance-left:9pt;mso-wrap-distance-top:0;mso-wrap-distance-right:9pt;mso-wrap-distance-bottom:0;mso-position-horizontal:absolute;mso-position-horizontal-relative:text;mso-position-vertical:absolute;mso-position-vertical-relative:text;mso-width-percent:0;mso-height-percent:0;mso-width-relative:margin;mso-height-relative:margin;v-text-anchor:top" o:gfxdata="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" fillcolor="white [3201]" stroked="f" strokeweight="1pt">
+              <v:shape id="Caixa de texto 35" o:spid="_x0000_s1026" type="#_x0000_t202" style="position:absolute;left:0;text-align:left;margin-left:329.4pt;margin-top:14.15pt;width:71.35pt;height:40.05pt;z-index:-251619328;visibility:visible;mso-wrap-style:square;mso-width-percent:0;mso-height-percent:0;mso-wrap-distance-left:9pt;mso-wrap-distance-top:0;mso-wrap-distance-right:9pt;mso-wrap-distance-bottom:0;mso-position-horizontal:absolute;mso-position-horizontal-relative:text;mso-position-vertical:absolute;mso-position-vertical-relative:text;mso-width-percent:0;mso-height-percent:0;mso-width-relative:margin;mso-height-relative:margin;v-text-anchor:top" o:gfxdata="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" fillcolor="white [3201]" stroked="f" strokeweight="1pt">
                 <v:textbox>
                   <w:txbxContent>
                     <w:p>
@@ -1296,13 +1292,7 @@
                         <w:jc w:val="center"/>
                       </w:pPr>
                       <w:r>
-                        <w:t>1</w:t>
-                      </w:r>
-                      <w:r>
-                        <w:t>0</w:t>
-                      </w:r>
-                      <w:r>
-                        <w:t>-</w:t>
+                        <w:t>10-</w:t>
                       </w:r>
                     </w:p>
                     <w:p>
@@ -1313,10 +1303,7 @@
                       </w:pPr>
                       <w:proofErr w:type="gramStart"/>
                       <w:r>
-                        <w:t xml:space="preserve">Muito </w:t>
-                      </w:r>
-                      <w:r>
-                        <w:t>Fácil</w:t>
+                        <w:t>Muito Fácil</w:t>
                       </w:r>
                       <w:proofErr w:type="gramEnd"/>
                     </w:p>
@@ -1426,7 +1413,7 @@
           </mc:Choice>
           <mc:Fallback>
             <w:pict>
-              <v:shape w14:anchorId="70280570" id="Caixa de texto 11" o:spid="_x0000_s1027" type="#_x0000_t202" style="position:absolute;left:0;text-align:left;margin-left:67.7pt;margin-top:14.15pt;width:71.35pt;height:40pt;z-index:-251637760;visibility:visible;mso-wrap-style:square;mso-width-percent:0;mso-height-percent:0;mso-wrap-distance-left:9pt;mso-wrap-distance-top:0;mso-wrap-distance-right:9pt;mso-wrap-distance-bottom:0;mso-position-horizontal:absolute;mso-position-horizontal-relative:text;mso-position-vertical:absolute;mso-position-vertical-relative:text;mso-width-percent:0;mso-height-percent:0;mso-width-relative:margin;mso-height-relative:margin;v-text-anchor:top" o:gfxdata="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" fillcolor="white [3201]" stroked="f" strokeweight="1pt">
+              <v:shape w14:anchorId="70280570" id="Caixa de texto 11" o:spid="_x0000_s1027" type="#_x0000_t202" style="position:absolute;left:0;text-align:left;margin-left:67.7pt;margin-top:14.15pt;width:71.35pt;height:40pt;z-index:-251637760;visibility:visible;mso-wrap-style:square;mso-width-percent:0;mso-height-percent:0;mso-wrap-distance-left:9pt;mso-wrap-distance-top:0;mso-wrap-distance-right:9pt;mso-wrap-distance-bottom:0;mso-position-horizontal:absolute;mso-position-horizontal-relative:text;mso-position-vertical:absolute;mso-position-vertical-relative:text;mso-width-percent:0;mso-height-percent:0;mso-width-relative:margin;mso-height-relative:margin;v-text-anchor:top" o:gfxdata="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" fillcolor="white [3201]" stroked="f" strokeweight="1pt">
                 <v:textbox>
                   <w:txbxContent>
                     <w:p>
@@ -1555,7 +1542,7 @@
           </mc:Choice>
           <mc:Fallback>
             <w:pict>
-              <v:shape w14:anchorId="633A12A0" id="Caixa de texto 23" o:spid="_x0000_s1028" type="#_x0000_t202" style="position:absolute;left:0;text-align:left;margin-left:139.05pt;margin-top:12.35pt;width:23.75pt;height:19.3pt;z-index:-251607040;visibility:visible;mso-wrap-style:square;mso-width-percent:0;mso-height-percent:0;mso-wrap-distance-left:9pt;mso-wrap-distance-top:0;mso-wrap-distance-right:9pt;mso-wrap-distance-bottom:0;mso-position-horizontal:absolute;mso-position-horizontal-relative:text;mso-position-vertical:absolute;mso-position-vertical-relative:text;mso-width-percent:0;mso-height-percent:0;mso-width-relative:margin;mso-height-relative:margin;v-text-anchor:top" o:gfxdata="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" fillcolor="white [3201]" stroked="f" strokeweight="1pt">
+              <v:shape w14:anchorId="633A12A0" id="Caixa de texto 23" o:spid="_x0000_s1028" type="#_x0000_t202" style="position:absolute;left:0;text-align:left;margin-left:139.05pt;margin-top:12.35pt;width:23.75pt;height:19.3pt;z-index:-251607040;visibility:visible;mso-wrap-style:square;mso-width-percent:0;mso-height-percent:0;mso-wrap-distance-left:9pt;mso-wrap-distance-top:0;mso-wrap-distance-right:9pt;mso-wrap-distance-bottom:0;mso-position-horizontal:absolute;mso-position-horizontal-relative:text;mso-position-vertical:absolute;mso-position-vertical-relative:text;mso-width-percent:0;mso-height-percent:0;mso-width-relative:margin;mso-height-relative:margin;v-text-anchor:top" o:gfxdata="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" fillcolor="white [3201]" stroked="f" strokeweight="1pt">
                 <v:textbox>
                   <w:txbxContent>
                     <w:p>
@@ -1791,7 +1778,7 @@
           </mc:Choice>
           <mc:Fallback>
             <w:pict>
-              <v:shape w14:anchorId="7A774C77" id="Caixa de texto 34" o:spid="_x0000_s1029" type="#_x0000_t202" style="position:absolute;left:0;text-align:left;margin-left:305.6pt;margin-top:12.35pt;width:23.75pt;height:19.3pt;z-index:-251599872;visibility:visible;mso-wrap-style:square;mso-width-percent:0;mso-height-percent:0;mso-wrap-distance-left:9pt;mso-wrap-distance-top:0;mso-wrap-distance-right:9pt;mso-wrap-distance-bottom:0;mso-position-horizontal:absolute;mso-position-horizontal-relative:text;mso-position-vertical:absolute;mso-position-vertical-relative:text;mso-width-percent:0;mso-height-percent:0;mso-width-relative:margin;mso-height-relative:margin;v-text-anchor:top" o:gfxdata="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" fillcolor="white [3201]" stroked="f" strokeweight="1pt">
+              <v:shape w14:anchorId="7A774C77" id="Caixa de texto 34" o:spid="_x0000_s1029" type="#_x0000_t202" style="position:absolute;left:0;text-align:left;margin-left:305.6pt;margin-top:12.35pt;width:23.75pt;height:19.3pt;z-index:-251599872;visibility:visible;mso-wrap-style:square;mso-width-percent:0;mso-height-percent:0;mso-wrap-distance-left:9pt;mso-wrap-distance-top:0;mso-wrap-distance-right:9pt;mso-wrap-distance-bottom:0;mso-position-horizontal:absolute;mso-position-horizontal-relative:text;mso-position-vertical:absolute;mso-position-vertical-relative:text;mso-width-percent:0;mso-height-percent:0;mso-width-relative:margin;mso-height-relative:margin;v-text-anchor:top" o:gfxdata="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" fillcolor="white [3201]" stroked="f" strokeweight="1pt">
                 <v:textbox>
                   <w:txbxContent>
                     <w:p>
@@ -1961,7 +1948,7 @@
           </mc:Choice>
           <mc:Fallback>
             <w:pict>
-              <v:shape w14:anchorId="7C4294CE" id="Caixa de texto 33" o:spid="_x0000_s1030" type="#_x0000_t202" style="position:absolute;left:0;text-align:left;margin-left:281.8pt;margin-top:12.35pt;width:23.75pt;height:19.3pt;z-index:-251600896;visibility:visible;mso-wrap-style:square;mso-width-percent:0;mso-height-percent:0;mso-wrap-distance-left:9pt;mso-wrap-distance-top:0;mso-wrap-distance-right:9pt;mso-wrap-distance-bottom:0;mso-position-horizontal:absolute;mso-position-horizontal-relative:text;mso-position-vertical:absolute;mso-position-vertical-relative:text;mso-width-percent:0;mso-height-percent:0;mso-width-relative:margin;mso-height-relative:margin;v-text-anchor:top" o:gfxdata="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" fillcolor="white [3201]" stroked="f" strokeweight="1pt">
+              <v:shape w14:anchorId="7C4294CE" id="Caixa de texto 33" o:spid="_x0000_s1030" type="#_x0000_t202" style="position:absolute;left:0;text-align:left;margin-left:281.8pt;margin-top:12.35pt;width:23.75pt;height:19.3pt;z-index:-251600896;visibility:visible;mso-wrap-style:square;mso-width-percent:0;mso-height-percent:0;mso-wrap-distance-left:9pt;mso-wrap-distance-top:0;mso-wrap-distance-right:9pt;mso-wrap-distance-bottom:0;mso-position-horizontal:absolute;mso-position-horizontal-relative:text;mso-position-vertical:absolute;mso-position-vertical-relative:text;mso-width-percent:0;mso-height-percent:0;mso-width-relative:margin;mso-height-relative:margin;v-text-anchor:top" o:gfxdata="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" fillcolor="white [3201]" stroked="f" strokeweight="1pt">
                 <v:textbox>
                   <w:txbxContent>
                     <w:p>
@@ -2131,7 +2118,7 @@
           </mc:Choice>
           <mc:Fallback>
             <w:pict>
-              <v:shape w14:anchorId="13DEFF30" id="Caixa de texto 32" o:spid="_x0000_s1031" type="#_x0000_t202" style="position:absolute;left:0;text-align:left;margin-left:258pt;margin-top:12.35pt;width:23.75pt;height:19.3pt;z-index:-251601920;visibility:visible;mso-wrap-style:square;mso-width-percent:0;mso-height-percent:0;mso-wrap-distance-left:9pt;mso-wrap-distance-top:0;mso-wrap-distance-right:9pt;mso-wrap-distance-bottom:0;mso-position-horizontal:absolute;mso-position-horizontal-relative:text;mso-position-vertical:absolute;mso-position-vertical-relative:text;mso-width-percent:0;mso-height-percent:0;mso-width-relative:margin;mso-height-relative:margin;v-text-anchor:top" o:gfxdata="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" fillcolor="white [3201]" stroked="f" strokeweight="1pt">
+              <v:shape w14:anchorId="13DEFF30" id="Caixa de texto 32" o:spid="_x0000_s1031" type="#_x0000_t202" style="position:absolute;left:0;text-align:left;margin-left:258pt;margin-top:12.35pt;width:23.75pt;height:19.3pt;z-index:-251601920;visibility:visible;mso-wrap-style:square;mso-width-percent:0;mso-height-percent:0;mso-wrap-distance-left:9pt;mso-wrap-distance-top:0;mso-wrap-distance-right:9pt;mso-wrap-distance-bottom:0;mso-position-horizontal:absolute;mso-position-horizontal-relative:text;mso-position-vertical:absolute;mso-position-vertical-relative:text;mso-width-percent:0;mso-height-percent:0;mso-width-relative:margin;mso-height-relative:margin;v-text-anchor:top" o:gfxdata="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" fillcolor="white [3201]" stroked="f" strokeweight="1pt">
                 <v:textbox>
                   <w:txbxContent>
                     <w:p>
@@ -2565,7 +2552,7 @@
           </mc:Choice>
           <mc:Fallback>
             <w:pict>
-              <v:shape w14:anchorId="737090E0" id="Caixa de texto 31" o:spid="_x0000_s1032" type="#_x0000_t202" style="position:absolute;left:0;text-align:left;margin-left:234.25pt;margin-top:12.35pt;width:23.75pt;height:19.3pt;z-index:-251602944;visibility:visible;mso-wrap-style:square;mso-width-percent:0;mso-height-percent:0;mso-wrap-distance-left:9pt;mso-wrap-distance-top:0;mso-wrap-distance-right:9pt;mso-wrap-distance-bottom:0;mso-position-horizontal:absolute;mso-position-horizontal-relative:text;mso-position-vertical:absolute;mso-position-vertical-relative:text;mso-width-percent:0;mso-height-percent:0;mso-width-relative:margin;mso-height-relative:margin;v-text-anchor:top" o:gfxdata="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" fillcolor="white [3201]" stroked="f" strokeweight="1pt">
+              <v:shape w14:anchorId="737090E0" id="Caixa de texto 31" o:spid="_x0000_s1032" type="#_x0000_t202" style="position:absolute;left:0;text-align:left;margin-left:234.25pt;margin-top:12.35pt;width:23.75pt;height:19.3pt;z-index:-251602944;visibility:visible;mso-wrap-style:square;mso-width-percent:0;mso-height-percent:0;mso-wrap-distance-left:9pt;mso-wrap-distance-top:0;mso-wrap-distance-right:9pt;mso-wrap-distance-bottom:0;mso-position-horizontal:absolute;mso-position-horizontal-relative:text;mso-position-vertical:absolute;mso-position-vertical-relative:text;mso-width-percent:0;mso-height-percent:0;mso-width-relative:margin;mso-height-relative:margin;v-text-anchor:top" o:gfxdata="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" fillcolor="white [3201]" stroked="f" strokeweight="1pt">
                 <v:textbox>
                   <w:txbxContent>
                     <w:p>
@@ -2735,7 +2722,7 @@
           </mc:Choice>
           <mc:Fallback>
             <w:pict>
-              <v:shape w14:anchorId="27D6357E" id="Caixa de texto 30" o:spid="_x0000_s1033" type="#_x0000_t202" style="position:absolute;left:0;text-align:left;margin-left:210.45pt;margin-top:12.35pt;width:23.75pt;height:19.3pt;z-index:-251603968;visibility:visible;mso-wrap-style:square;mso-width-percent:0;mso-height-percent:0;mso-wrap-distance-left:9pt;mso-wrap-distance-top:0;mso-wrap-distance-right:9pt;mso-wrap-distance-bottom:0;mso-position-horizontal:absolute;mso-position-horizontal-relative:text;mso-position-vertical:absolute;mso-position-vertical-relative:text;mso-width-percent:0;mso-height-percent:0;mso-width-relative:margin;mso-height-relative:margin;v-text-anchor:top" o:gfxdata="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" fillcolor="white [3201]" stroked="f" strokeweight="1pt">
+              <v:shape w14:anchorId="27D6357E" id="Caixa de texto 30" o:spid="_x0000_s1033" type="#_x0000_t202" style="position:absolute;left:0;text-align:left;margin-left:210.45pt;margin-top:12.35pt;width:23.75pt;height:19.3pt;z-index:-251603968;visibility:visible;mso-wrap-style:square;mso-width-percent:0;mso-height-percent:0;mso-wrap-distance-left:9pt;mso-wrap-distance-top:0;mso-wrap-distance-right:9pt;mso-wrap-distance-bottom:0;mso-position-horizontal:absolute;mso-position-horizontal-relative:text;mso-position-vertical:absolute;mso-position-vertical-relative:text;mso-width-percent:0;mso-height-percent:0;mso-width-relative:margin;mso-height-relative:margin;v-text-anchor:top" o:gfxdata="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" fillcolor="white [3201]" stroked="f" strokeweight="1pt">
                 <v:textbox>
                   <w:txbxContent>
                     <w:p>
@@ -2839,7 +2826,7 @@
           </mc:Choice>
           <mc:Fallback>
             <w:pict>
-              <v:shape w14:anchorId="2292C6A6" id="Caixa de texto 29" o:spid="_x0000_s1034" type="#_x0000_t202" style="position:absolute;left:0;text-align:left;margin-left:186.65pt;margin-top:12.35pt;width:23.75pt;height:19.3pt;z-index:-251604992;visibility:visible;mso-wrap-style:square;mso-width-percent:0;mso-height-percent:0;mso-wrap-distance-left:9pt;mso-wrap-distance-top:0;mso-wrap-distance-right:9pt;mso-wrap-distance-bottom:0;mso-position-horizontal:absolute;mso-position-horizontal-relative:text;mso-position-vertical:absolute;mso-position-vertical-relative:text;mso-width-percent:0;mso-height-percent:0;mso-width-relative:margin;mso-height-relative:margin;v-text-anchor:top" o:gfxdata="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" fillcolor="white [3201]" stroked="f" strokeweight="1pt">
+              <v:shape w14:anchorId="2292C6A6" id="Caixa de texto 29" o:spid="_x0000_s1034" type="#_x0000_t202" style="position:absolute;left:0;text-align:left;margin-left:186.65pt;margin-top:12.35pt;width:23.75pt;height:19.3pt;z-index:-251604992;visibility:visible;mso-wrap-style:square;mso-width-percent:0;mso-height-percent:0;mso-wrap-distance-left:9pt;mso-wrap-distance-top:0;mso-wrap-distance-right:9pt;mso-wrap-distance-bottom:0;mso-position-horizontal:absolute;mso-position-horizontal-relative:text;mso-position-vertical:absolute;mso-position-vertical-relative:text;mso-width-percent:0;mso-height-percent:0;mso-width-relative:margin;mso-height-relative:margin;v-text-anchor:top" o:gfxdata="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" fillcolor="white [3201]" stroked="f" strokeweight="1pt">
                 <v:textbox>
                   <w:txbxContent>
                     <w:p>
@@ -2943,7 +2930,7 @@
           </mc:Choice>
           <mc:Fallback>
             <w:pict>
-              <v:shape w14:anchorId="4A811FA0" id="Caixa de texto 28" o:spid="_x0000_s1035" type="#_x0000_t202" style="position:absolute;left:0;text-align:left;margin-left:162.85pt;margin-top:12.35pt;width:23.75pt;height:19.3pt;z-index:-251606016;visibility:visible;mso-wrap-style:square;mso-width-percent:0;mso-height-percent:0;mso-wrap-distance-left:9pt;mso-wrap-distance-top:0;mso-wrap-distance-right:9pt;mso-wrap-distance-bottom:0;mso-position-horizontal:absolute;mso-position-horizontal-relative:text;mso-position-vertical:absolute;mso-position-vertical-relative:text;mso-width-percent:0;mso-height-percent:0;mso-width-relative:margin;mso-height-relative:margin;v-text-anchor:top" o:gfxdata="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" fillcolor="white [3201]" stroked="f" strokeweight="1pt">
+              <v:shape w14:anchorId="4A811FA0" id="Caixa de texto 28" o:spid="_x0000_s1035" type="#_x0000_t202" style="position:absolute;left:0;text-align:left;margin-left:162.85pt;margin-top:12.35pt;width:23.75pt;height:19.3pt;z-index:-251606016;visibility:visible;mso-wrap-style:square;mso-width-percent:0;mso-height-percent:0;mso-wrap-distance-left:9pt;mso-wrap-distance-top:0;mso-wrap-distance-right:9pt;mso-wrap-distance-bottom:0;mso-position-horizontal:absolute;mso-position-horizontal-relative:text;mso-position-vertical:absolute;mso-position-vertical-relative:text;mso-width-percent:0;mso-height-percent:0;mso-width-relative:margin;mso-height-relative:margin;v-text-anchor:top" o:gfxdata="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" fillcolor="white [3201]" stroked="f" strokeweight="1pt">
                 <v:textbox>
                   <w:txbxContent>
                     <w:p>
@@ -3241,8 +3228,6 @@
       <w:r>
         <w:t>.</w:t>
       </w:r>
-      <w:bookmarkStart w:id="0" w:name="_GoBack"/>
-      <w:bookmarkEnd w:id="0"/>
     </w:p>
     <w:p>
       <w:pPr>
@@ -3418,7 +3403,7 @@
         <v:path o:extrusionok="f" gradientshapeok="t" o:connecttype="rect"/>
         <o:lock v:ext="edit" aspectratio="t"/>
       </v:shapetype>
-      <v:shape id="Imagem 12" o:spid="_x0000_i1026" type="#_x0000_t75" style="width:11.25pt;height:12.5pt;visibility:visible;mso-wrap-style:square" o:bullet="t">
+      <v:shape id="_x0000_i1030" type="#_x0000_t75" style="width:11.25pt;height:12.5pt;visibility:visible;mso-wrap-style:square" o:bullet="t">
         <v:imagedata r:id="rId1" o:title=""/>
       </v:shape>
     </w:pict>
@@ -4056,6 +4041,7 @@
   <w:style w:type="character" w:default="1" w:styleId="Tipodeletrapredefinidodopargrafo">
     <w:name w:val="Default Paragraph Font"/>
     <w:uiPriority w:val="1"/>
+    <w:semiHidden/>
     <w:unhideWhenUsed/>
   </w:style>
   <w:style w:type="table" w:default="1" w:styleId="Tabelanormal">

</xml_diff>